<commit_message>
otvet na 1 vopros tatjani
</commit_message>
<xml_diff>
--- a/логические вопросы.docx
+++ b/логические вопросы.docx
@@ -85,6 +85,16 @@
         </w:rPr>
         <w:t> </w:t>
       </w:r>
+      <w:r>
+        <w:rPr>
+          <w:rStyle w:val="apple-converted-space"/>
+          <w:rFonts w:ascii="Arial" w:hAnsi="Arial" w:cs="Arial"/>
+          <w:color w:val="000000"/>
+        </w:rPr>
+        <w:t>wahmatnij</w:t>
+      </w:r>
+      <w:bookmarkStart w:id="0" w:name="_GoBack"/>
+      <w:bookmarkEnd w:id="0"/>
     </w:p>
     <w:p>
       <w:pPr>
@@ -287,8 +297,6 @@
         </w:rPr>
         <w:t> </w:t>
       </w:r>
-      <w:bookmarkStart w:id="0" w:name="_GoBack"/>
-      <w:bookmarkEnd w:id="0"/>
     </w:p>
     <w:sectPr>
       <w:pgSz w:w="11906" w:h="16838"/>

</xml_diff>

<commit_message>
otvet na 2 vopros tatjani
</commit_message>
<xml_diff>
--- a/логические вопросы.docx
+++ b/логические вопросы.docx
@@ -13,69 +13,12 @@
           <w:rStyle w:val="apple-converted-space"/>
         </w:rPr>
       </w:pPr>
-      <w:proofErr w:type="spellStart"/>
       <w:r>
         <w:rPr>
           <w:rFonts w:ascii="Arial" w:hAnsi="Arial" w:cs="Arial"/>
           <w:color w:val="000000"/>
         </w:rPr>
-        <w:t>Какой</w:t>
-      </w:r>
-      <w:proofErr w:type="spellEnd"/>
-      <w:r>
-        <w:rPr>
-          <w:rFonts w:ascii="Arial" w:hAnsi="Arial" w:cs="Arial"/>
-          <w:color w:val="000000"/>
-        </w:rPr>
-        <w:t xml:space="preserve"> </w:t>
-      </w:r>
-      <w:proofErr w:type="spellStart"/>
-      <w:r>
-        <w:rPr>
-          <w:rFonts w:ascii="Arial" w:hAnsi="Arial" w:cs="Arial"/>
-          <w:color w:val="000000"/>
-        </w:rPr>
-        <w:t>слон</w:t>
-      </w:r>
-      <w:proofErr w:type="spellEnd"/>
-      <w:r>
-        <w:rPr>
-          <w:rFonts w:ascii="Arial" w:hAnsi="Arial" w:cs="Arial"/>
-          <w:color w:val="000000"/>
-        </w:rPr>
-        <w:t xml:space="preserve"> </w:t>
-      </w:r>
-      <w:proofErr w:type="spellStart"/>
-      <w:r>
-        <w:rPr>
-          <w:rFonts w:ascii="Arial" w:hAnsi="Arial" w:cs="Arial"/>
-          <w:color w:val="000000"/>
-        </w:rPr>
-        <w:t>без</w:t>
-      </w:r>
-      <w:proofErr w:type="spellEnd"/>
-      <w:r>
-        <w:rPr>
-          <w:rFonts w:ascii="Arial" w:hAnsi="Arial" w:cs="Arial"/>
-          <w:color w:val="000000"/>
-        </w:rPr>
-        <w:t xml:space="preserve"> </w:t>
-      </w:r>
-      <w:proofErr w:type="spellStart"/>
-      <w:r>
-        <w:rPr>
-          <w:rFonts w:ascii="Arial" w:hAnsi="Arial" w:cs="Arial"/>
-          <w:color w:val="000000"/>
-        </w:rPr>
-        <w:t>носа</w:t>
-      </w:r>
-      <w:proofErr w:type="spellEnd"/>
-      <w:r>
-        <w:rPr>
-          <w:rFonts w:ascii="Arial" w:hAnsi="Arial" w:cs="Arial"/>
-          <w:color w:val="000000"/>
-        </w:rPr>
-        <w:t>?</w:t>
+        <w:t>Какой слон без носа?</w:t>
       </w:r>
       <w:r>
         <w:rPr>
@@ -85,14 +28,6 @@
         </w:rPr>
         <w:t> </w:t>
       </w:r>
-      <w:r>
-        <w:rPr>
-          <w:rStyle w:val="apple-converted-space"/>
-          <w:rFonts w:ascii="Arial" w:hAnsi="Arial" w:cs="Arial"/>
-          <w:color w:val="000000"/>
-        </w:rPr>
-        <w:t>wahmatnij</w:t>
-      </w:r>
       <w:bookmarkStart w:id="0" w:name="_GoBack"/>
       <w:bookmarkEnd w:id="0"/>
     </w:p>
@@ -104,190 +39,28 @@
           <w:numId w:val="1"/>
         </w:numPr>
       </w:pPr>
-      <w:proofErr w:type="spellStart"/>
       <w:r>
         <w:rPr>
           <w:rFonts w:ascii="Arial" w:hAnsi="Arial" w:cs="Arial"/>
           <w:color w:val="000000"/>
         </w:rPr>
-        <w:t>На</w:t>
+        <w:t>На каком языке говорят молча?</w:t>
       </w:r>
-      <w:proofErr w:type="spellEnd"/>
+    </w:p>
+    <w:p>
+      <w:pPr>
+        <w:pStyle w:val="ListParagraph"/>
+        <w:numPr>
+          <w:ilvl w:val="0"/>
+          <w:numId w:val="1"/>
+        </w:numPr>
+      </w:pPr>
       <w:r>
         <w:rPr>
           <w:rFonts w:ascii="Arial" w:hAnsi="Arial" w:cs="Arial"/>
           <w:color w:val="000000"/>
         </w:rPr>
-        <w:t xml:space="preserve"> </w:t>
-      </w:r>
-      <w:proofErr w:type="spellStart"/>
-      <w:r>
-        <w:rPr>
-          <w:rFonts w:ascii="Arial" w:hAnsi="Arial" w:cs="Arial"/>
-          <w:color w:val="000000"/>
-        </w:rPr>
-        <w:t>каком</w:t>
-      </w:r>
-      <w:proofErr w:type="spellEnd"/>
-      <w:r>
-        <w:rPr>
-          <w:rFonts w:ascii="Arial" w:hAnsi="Arial" w:cs="Arial"/>
-          <w:color w:val="000000"/>
-        </w:rPr>
-        <w:t xml:space="preserve"> </w:t>
-      </w:r>
-      <w:proofErr w:type="spellStart"/>
-      <w:r>
-        <w:rPr>
-          <w:rFonts w:ascii="Arial" w:hAnsi="Arial" w:cs="Arial"/>
-          <w:color w:val="000000"/>
-        </w:rPr>
-        <w:t>языке</w:t>
-      </w:r>
-      <w:proofErr w:type="spellEnd"/>
-      <w:r>
-        <w:rPr>
-          <w:rFonts w:ascii="Arial" w:hAnsi="Arial" w:cs="Arial"/>
-          <w:color w:val="000000"/>
-        </w:rPr>
-        <w:t xml:space="preserve"> </w:t>
-      </w:r>
-      <w:proofErr w:type="spellStart"/>
-      <w:r>
-        <w:rPr>
-          <w:rFonts w:ascii="Arial" w:hAnsi="Arial" w:cs="Arial"/>
-          <w:color w:val="000000"/>
-        </w:rPr>
-        <w:t>говорят</w:t>
-      </w:r>
-      <w:proofErr w:type="spellEnd"/>
-      <w:r>
-        <w:rPr>
-          <w:rFonts w:ascii="Arial" w:hAnsi="Arial" w:cs="Arial"/>
-          <w:color w:val="000000"/>
-        </w:rPr>
-        <w:t xml:space="preserve"> </w:t>
-      </w:r>
-      <w:proofErr w:type="spellStart"/>
-      <w:r>
-        <w:rPr>
-          <w:rFonts w:ascii="Arial" w:hAnsi="Arial" w:cs="Arial"/>
-          <w:color w:val="000000"/>
-        </w:rPr>
-        <w:t>молча</w:t>
-      </w:r>
-      <w:proofErr w:type="spellEnd"/>
-      <w:r>
-        <w:rPr>
-          <w:rFonts w:ascii="Arial" w:hAnsi="Arial" w:cs="Arial"/>
-          <w:color w:val="000000"/>
-        </w:rPr>
-        <w:t>?</w:t>
-      </w:r>
-    </w:p>
-    <w:p>
-      <w:pPr>
-        <w:pStyle w:val="ListParagraph"/>
-        <w:numPr>
-          <w:ilvl w:val="0"/>
-          <w:numId w:val="1"/>
-        </w:numPr>
-      </w:pPr>
-      <w:proofErr w:type="spellStart"/>
-      <w:r>
-        <w:rPr>
-          <w:rFonts w:ascii="Arial" w:hAnsi="Arial" w:cs="Arial"/>
-          <w:color w:val="000000"/>
-        </w:rPr>
-        <w:t>По</w:t>
-      </w:r>
-      <w:proofErr w:type="spellEnd"/>
-      <w:r>
-        <w:rPr>
-          <w:rFonts w:ascii="Arial" w:hAnsi="Arial" w:cs="Arial"/>
-          <w:color w:val="000000"/>
-        </w:rPr>
-        <w:t xml:space="preserve"> </w:t>
-      </w:r>
-      <w:proofErr w:type="spellStart"/>
-      <w:r>
-        <w:rPr>
-          <w:rFonts w:ascii="Arial" w:hAnsi="Arial" w:cs="Arial"/>
-          <w:color w:val="000000"/>
-        </w:rPr>
-        <w:t>чему</w:t>
-      </w:r>
-      <w:proofErr w:type="spellEnd"/>
-      <w:r>
-        <w:rPr>
-          <w:rFonts w:ascii="Arial" w:hAnsi="Arial" w:cs="Arial"/>
-          <w:color w:val="000000"/>
-        </w:rPr>
-        <w:t xml:space="preserve"> </w:t>
-      </w:r>
-      <w:proofErr w:type="spellStart"/>
-      <w:r>
-        <w:rPr>
-          <w:rFonts w:ascii="Arial" w:hAnsi="Arial" w:cs="Arial"/>
-          <w:color w:val="000000"/>
-        </w:rPr>
-        <w:t>ходят</w:t>
-      </w:r>
-      <w:proofErr w:type="spellEnd"/>
-      <w:r>
-        <w:rPr>
-          <w:rFonts w:ascii="Arial" w:hAnsi="Arial" w:cs="Arial"/>
-          <w:color w:val="000000"/>
-        </w:rPr>
-        <w:t xml:space="preserve"> </w:t>
-      </w:r>
-      <w:proofErr w:type="spellStart"/>
-      <w:r>
-        <w:rPr>
-          <w:rFonts w:ascii="Arial" w:hAnsi="Arial" w:cs="Arial"/>
-          <w:color w:val="000000"/>
-        </w:rPr>
-        <w:t>часто</w:t>
-      </w:r>
-      <w:proofErr w:type="spellEnd"/>
-      <w:r>
-        <w:rPr>
-          <w:rFonts w:ascii="Arial" w:hAnsi="Arial" w:cs="Arial"/>
-          <w:color w:val="000000"/>
-        </w:rPr>
-        <w:t xml:space="preserve">, а </w:t>
-      </w:r>
-      <w:proofErr w:type="spellStart"/>
-      <w:r>
-        <w:rPr>
-          <w:rFonts w:ascii="Arial" w:hAnsi="Arial" w:cs="Arial"/>
-          <w:color w:val="000000"/>
-        </w:rPr>
-        <w:t>ездят</w:t>
-      </w:r>
-      <w:proofErr w:type="spellEnd"/>
-      <w:r>
-        <w:rPr>
-          <w:rFonts w:ascii="Arial" w:hAnsi="Arial" w:cs="Arial"/>
-          <w:color w:val="000000"/>
-        </w:rPr>
-        <w:t xml:space="preserve"> </w:t>
-      </w:r>
-      <w:proofErr w:type="spellStart"/>
-      <w:r>
-        <w:rPr>
-          <w:rFonts w:ascii="Arial" w:hAnsi="Arial" w:cs="Arial"/>
-          <w:color w:val="000000"/>
-        </w:rPr>
-        <w:t>редко</w:t>
-      </w:r>
-      <w:proofErr w:type="spellEnd"/>
-      <w:r>
-        <w:rPr>
-          <w:rFonts w:ascii="Arial" w:hAnsi="Arial" w:cs="Arial"/>
-          <w:color w:val="000000"/>
-        </w:rPr>
-        <w:t>?</w:t>
+        <w:t>По чему ходят часто, а ездят редко?</w:t>
       </w:r>
       <w:r>
         <w:rPr>

</xml_diff>